<commit_message>
discipline case feedback form
</commit_message>
<xml_diff>
--- a/templates/template-discipline-case-feedback-form.docx
+++ b/templates/template-discipline-case-feedback-form.docx
@@ -54,23 +54,66 @@
         <w:spacing w:line="360" w:lineRule="auto"/>
       </w:pPr>
       <w:r>
-        <w:t>Degree Program/College: {degree / {college}</w:t>
-      </w:r>
-      <w:r>
-        <w:tab/>
-      </w:r>
-      <w:r>
-        <w:tab/>
-      </w:r>
-      <w:r>
-        <w:tab/>
-        <w:t>ID Number: {</w:t>
-      </w:r>
-      <w:proofErr w:type="spellStart"/>
-      <w:r>
-        <w:t>idn</w:t>
-      </w:r>
-      <w:proofErr w:type="spellEnd"/>
+        <w:t xml:space="preserve">Degree Program/College: {degree} </w:t>
+      </w:r>
+      <w:r>
+        <w:t>/ {college}</w:t>
+      </w:r>
+      <w:r>
+        <w:tab/>
+      </w:r>
+      <w:r>
+        <w:tab/>
+      </w:r>
+      <w:r>
+        <w:tab/>
+      </w:r>
+    </w:p>
+    <w:p>
+      <w:pPr>
+        <w:spacing w:line="360" w:lineRule="auto"/>
+      </w:pPr>
+      <w:r>
+        <w:t>ID Number: {idn}</w:t>
+      </w:r>
+    </w:p>
+    <w:p>
+      <w:pPr>
+        <w:spacing w:line="360" w:lineRule="auto"/>
+      </w:pPr>
+      <w:r>
+        <w:t>Nature of Violation: {nature}</w:t>
+      </w:r>
+    </w:p>
+    <w:p>
+      <w:pPr>
+        <w:spacing w:line="360" w:lineRule="auto"/>
+      </w:pPr>
+      <w:r>
+        <w:t>Case Handled by: {</w:t>
+      </w:r>
+      <w:r>
+        <w:t>ido}</w:t>
+      </w:r>
+    </w:p>
+    <w:p>
+      <w:pPr>
+        <w:spacing w:line="360" w:lineRule="auto"/>
+      </w:pPr>
+      <w:r>
+        <w:t>Director’s Remarks:</w:t>
+      </w:r>
+    </w:p>
+    <w:p>
+      <w:pPr>
+        <w:spacing w:line="360" w:lineRule="auto"/>
+      </w:pPr>
+      <w:r>
+        <w:t>{</w:t>
+      </w:r>
+      <w:r>
+        <w:t>dRemark</w:t>
+      </w:r>
       <w:r>
         <w:t>}</w:t>
       </w:r>
@@ -79,71 +122,23 @@
       <w:pPr>
         <w:spacing w:line="360" w:lineRule="auto"/>
       </w:pPr>
-      <w:r>
-        <w:t>Nature of Violation: {nature}</w:t>
-      </w:r>
-    </w:p>
-    <w:p>
-      <w:pPr>
-        <w:spacing w:line="360" w:lineRule="auto"/>
-      </w:pPr>
-      <w:r>
-        <w:t>Case Handled by: {</w:t>
-      </w:r>
-      <w:proofErr w:type="spellStart"/>
-      <w:r>
-        <w:t>ido</w:t>
-      </w:r>
-      <w:proofErr w:type="spellEnd"/>
-      <w:r>
-        <w:t>}</w:t>
-      </w:r>
-    </w:p>
-    <w:p>
-      <w:pPr>
-        <w:spacing w:line="360" w:lineRule="auto"/>
-      </w:pPr>
-      <w:r>
-        <w:t>Director’s Remarks:</w:t>
-      </w:r>
-    </w:p>
-    <w:p>
-      <w:pPr>
-        <w:spacing w:line="360" w:lineRule="auto"/>
-      </w:pPr>
-      <w:r>
-        <w:t>{remarks}</w:t>
-      </w:r>
-    </w:p>
-    <w:p>
-      <w:pPr>
-        <w:spacing w:line="360" w:lineRule="auto"/>
-      </w:pPr>
-    </w:p>
-    <w:p>
-      <w:pPr>
-        <w:spacing w:line="360" w:lineRule="auto"/>
-      </w:pPr>
-    </w:p>
-    <w:p>
-      <w:pPr>
-        <w:spacing w:line="360" w:lineRule="auto"/>
-      </w:pPr>
-    </w:p>
-    <w:p>
-      <w:pPr>
-        <w:spacing w:line="360" w:lineRule="auto"/>
-      </w:pPr>
-    </w:p>
-    <w:p>
-      <w:pPr>
-        <w:spacing w:line="360" w:lineRule="auto"/>
-      </w:pPr>
-    </w:p>
-    <w:p>
-      <w:pPr>
-        <w:spacing w:line="360" w:lineRule="auto"/>
-      </w:pPr>
+    </w:p>
+    <w:p>
+      <w:pPr>
+        <w:spacing w:line="360" w:lineRule="auto"/>
+      </w:pPr>
+    </w:p>
+    <w:p>
+      <w:pPr>
+        <w:spacing w:line="360" w:lineRule="auto"/>
+      </w:pPr>
+    </w:p>
+    <w:p>
+      <w:pPr>
+        <w:spacing w:line="360" w:lineRule="auto"/>
+      </w:pPr>
+      <w:bookmarkStart w:id="0" w:name="_GoBack"/>
+      <w:bookmarkEnd w:id="0"/>
     </w:p>
     <w:p>
       <w:pPr>
@@ -161,330 +156,299 @@
           <w:szCs w:val="22"/>
         </w:rPr>
       </w:pPr>
-      <w:proofErr w:type="gramStart"/>
       <w:r>
         <w:rPr>
           <w:i/>
           <w:sz w:val="22"/>
           <w:szCs w:val="22"/>
         </w:rPr>
-        <w:t>Personally</w:t>
-      </w:r>
-      <w:proofErr w:type="gramEnd"/>
-      <w:r>
+        <w:t>Personally conferred with the Director/SDFO Personnel who advised the Student to read the Student Handbook and always abide by the University policies, rules and regulations so as not to incur another offense.</w:t>
+      </w:r>
+    </w:p>
+    <w:p>
+      <w:pPr>
+        <w:spacing w:line="360" w:lineRule="auto"/>
+        <w:jc w:val="both"/>
+        <w:rPr>
+          <w:i/>
+        </w:rPr>
+      </w:pPr>
+    </w:p>
+    <w:p>
+      <w:pPr>
+        <w:spacing w:line="360" w:lineRule="auto"/>
+        <w:jc w:val="both"/>
+        <w:rPr>
+          <w:i/>
+        </w:rPr>
+      </w:pPr>
+    </w:p>
+    <w:p>
+      <w:pPr>
+        <w:spacing w:line="360" w:lineRule="auto"/>
+        <w:jc w:val="both"/>
+      </w:pPr>
+      <w:r>
+        <w:t xml:space="preserve">________________________________ </w:t>
+      </w:r>
+      <w:r>
+        <w:tab/>
+      </w:r>
+      <w:r>
+        <w:rPr>
+          <w:b/>
+        </w:rPr>
+        <w:t>Conforme</w:t>
+      </w:r>
+      <w:r>
+        <w:t>: ________________________________</w:t>
+      </w:r>
+    </w:p>
+    <w:p>
+      <w:pPr>
+        <w:spacing w:line="360" w:lineRule="auto"/>
+        <w:jc w:val="both"/>
+        <w:rPr>
+          <w:b/>
+        </w:rPr>
+      </w:pPr>
+      <w:r>
+        <w:rPr>
+          <w:b/>
+        </w:rPr>
+        <w:t xml:space="preserve">       Mr. MICHAEL G. MILLANES</w:t>
+      </w:r>
+      <w:r>
+        <w:rPr>
+          <w:b/>
+        </w:rPr>
+        <w:tab/>
+      </w:r>
+      <w:r>
+        <w:rPr>
+          <w:b/>
+        </w:rPr>
+        <w:tab/>
+      </w:r>
+      <w:r>
+        <w:rPr>
+          <w:b/>
+        </w:rPr>
+        <w:tab/>
+      </w:r>
+      <w:r>
+        <w:rPr>
+          <w:b/>
+        </w:rPr>
+        <w:tab/>
+      </w:r>
+      <w:r>
+        <w:rPr>
+          <w:b/>
+        </w:rPr>
+        <w:tab/>
+        <w:t>Student’s Signature</w:t>
+      </w:r>
+    </w:p>
+    <w:p>
+      <w:pPr>
+        <w:spacing w:line="360" w:lineRule="auto"/>
+        <w:ind w:left="720"/>
+        <w:jc w:val="both"/>
+        <w:rPr>
+          <w:i/>
+        </w:rPr>
+      </w:pPr>
+      <w:r>
+        <w:rPr>
+          <w:i/>
+        </w:rPr>
+        <w:t xml:space="preserve">      Director, SDFO</w:t>
+      </w:r>
+    </w:p>
+    <w:p>
+      <w:pPr>
+        <w:spacing w:line="360" w:lineRule="auto"/>
+      </w:pPr>
+      <w:r>
+        <w:t>________________________________________________________________________________</w:t>
+      </w:r>
+    </w:p>
+    <w:p>
+      <w:pPr>
+        <w:jc w:val="center"/>
+        <w:rPr>
+          <w:b/>
+        </w:rPr>
+      </w:pPr>
+      <w:r>
+        <w:rPr>
+          <w:b/>
+        </w:rPr>
+        <w:t>DISCIPLINE CASE FEEDBACK FORM</w:t>
+      </w:r>
+    </w:p>
+    <w:p>
+      <w:pPr>
+        <w:spacing w:line="360" w:lineRule="auto"/>
+        <w:rPr>
+          <w:b/>
+        </w:rPr>
+      </w:pPr>
+    </w:p>
+    <w:p>
+      <w:pPr>
+        <w:spacing w:line="360" w:lineRule="auto"/>
+      </w:pPr>
+      <w:r>
+        <w:t>Date: {date}</w:t>
+      </w:r>
+      <w:r>
+        <w:tab/>
+      </w:r>
+    </w:p>
+    <w:p>
+      <w:pPr>
+        <w:spacing w:line="360" w:lineRule="auto"/>
+      </w:pPr>
+      <w:r>
+        <w:t>Student’s Name: {name}</w:t>
+      </w:r>
+    </w:p>
+    <w:p>
+      <w:pPr>
+        <w:spacing w:line="360" w:lineRule="auto"/>
+      </w:pPr>
+      <w:r>
+        <w:t>Degree Program/College: {degree</w:t>
+      </w:r>
+      <w:r>
+        <w:t>}</w:t>
+      </w:r>
+      <w:r>
+        <w:t xml:space="preserve"> / {college}</w:t>
+      </w:r>
+      <w:r>
+        <w:tab/>
+      </w:r>
+      <w:r>
+        <w:tab/>
+      </w:r>
+      <w:r>
+        <w:tab/>
+      </w:r>
+    </w:p>
+    <w:p>
+      <w:pPr>
+        <w:spacing w:line="360" w:lineRule="auto"/>
+      </w:pPr>
+      <w:r>
+        <w:t>ID Number: {idn}</w:t>
+      </w:r>
+    </w:p>
+    <w:p>
+      <w:pPr>
+        <w:spacing w:line="360" w:lineRule="auto"/>
+      </w:pPr>
+      <w:r>
+        <w:t>Nature of Violation: {nature}</w:t>
+      </w:r>
+    </w:p>
+    <w:p>
+      <w:pPr>
+        <w:spacing w:line="360" w:lineRule="auto"/>
+      </w:pPr>
+      <w:r>
+        <w:t xml:space="preserve">Case Handled by: </w:t>
+      </w:r>
+      <w:r>
+        <w:t>{</w:t>
+      </w:r>
+      <w:r>
+        <w:t>ido}</w:t>
+      </w:r>
+    </w:p>
+    <w:p>
+      <w:pPr>
+        <w:spacing w:line="360" w:lineRule="auto"/>
+      </w:pPr>
+      <w:r>
+        <w:t>Director’s Remarks:</w:t>
+      </w:r>
+    </w:p>
+    <w:p>
+      <w:pPr>
+        <w:spacing w:line="360" w:lineRule="auto"/>
+      </w:pPr>
+      <w:r>
+        <w:t>{</w:t>
+      </w:r>
+      <w:r>
+        <w:t>dRemark</w:t>
+      </w:r>
+      <w:r>
+        <w:t>}</w:t>
+      </w:r>
+    </w:p>
+    <w:p>
+      <w:pPr>
+        <w:spacing w:line="360" w:lineRule="auto"/>
+      </w:pPr>
+    </w:p>
+    <w:p>
+      <w:pPr>
+        <w:spacing w:line="360" w:lineRule="auto"/>
+      </w:pPr>
+    </w:p>
+    <w:p>
+      <w:pPr>
+        <w:spacing w:line="360" w:lineRule="auto"/>
+      </w:pPr>
+    </w:p>
+    <w:p>
+      <w:pPr>
+        <w:spacing w:line="360" w:lineRule="auto"/>
+        <w:jc w:val="both"/>
+        <w:rPr>
+          <w:sz w:val="22"/>
+          <w:szCs w:val="22"/>
+        </w:rPr>
+      </w:pPr>
+    </w:p>
+    <w:p>
+      <w:pPr>
+        <w:spacing w:line="360" w:lineRule="auto"/>
+        <w:jc w:val="both"/>
         <w:rPr>
           <w:i/>
           <w:sz w:val="22"/>
           <w:szCs w:val="22"/>
         </w:rPr>
-        <w:t xml:space="preserve"> conferred with the Director/SDFO Personnel who advised the Student to read the Student Handbook and always abide by the University policies, rules and regulations so as not to incur another offense.</w:t>
-      </w:r>
-    </w:p>
-    <w:p>
-      <w:pPr>
-        <w:spacing w:line="360" w:lineRule="auto"/>
-        <w:jc w:val="both"/>
-        <w:rPr>
-          <w:i/>
-        </w:rPr>
-      </w:pPr>
-    </w:p>
-    <w:p>
-      <w:pPr>
-        <w:spacing w:line="360" w:lineRule="auto"/>
-        <w:jc w:val="both"/>
-        <w:rPr>
-          <w:i/>
-        </w:rPr>
-      </w:pPr>
-    </w:p>
-    <w:p>
-      <w:pPr>
-        <w:spacing w:line="360" w:lineRule="auto"/>
-        <w:jc w:val="both"/>
-      </w:pPr>
-      <w:r>
-        <w:t xml:space="preserve">________________________________ </w:t>
-      </w:r>
-      <w:r>
-        <w:tab/>
-      </w:r>
-      <w:proofErr w:type="spellStart"/>
-      <w:r>
-        <w:rPr>
-          <w:b/>
-        </w:rPr>
-        <w:t>Conforme</w:t>
-      </w:r>
-      <w:proofErr w:type="spellEnd"/>
-      <w:r>
-        <w:t xml:space="preserve">: </w:t>
-      </w:r>
-      <w:r>
-        <w:t>_____________</w:t>
-      </w:r>
-      <w:r>
-        <w:t>___________________</w:t>
-      </w:r>
-    </w:p>
-    <w:p>
-      <w:pPr>
-        <w:spacing w:line="360" w:lineRule="auto"/>
-        <w:jc w:val="both"/>
-        <w:rPr>
-          <w:b/>
-        </w:rPr>
-      </w:pPr>
-      <w:r>
-        <w:rPr>
-          <w:b/>
-        </w:rPr>
-        <w:t xml:space="preserve">       Mr. MICHAEL G. MILLANES</w:t>
-      </w:r>
-      <w:r>
-        <w:rPr>
-          <w:b/>
-        </w:rPr>
-        <w:tab/>
-      </w:r>
-      <w:r>
-        <w:rPr>
-          <w:b/>
-        </w:rPr>
-        <w:tab/>
-      </w:r>
-      <w:r>
-        <w:rPr>
-          <w:b/>
-        </w:rPr>
-        <w:tab/>
-      </w:r>
-      <w:r>
-        <w:rPr>
-          <w:b/>
-        </w:rPr>
-        <w:tab/>
-      </w:r>
-      <w:r>
-        <w:rPr>
-          <w:b/>
-        </w:rPr>
-        <w:tab/>
-        <w:t>Student’s Signature</w:t>
-      </w:r>
-    </w:p>
-    <w:p>
-      <w:pPr>
-        <w:spacing w:line="360" w:lineRule="auto"/>
-        <w:ind w:left="720"/>
-        <w:jc w:val="both"/>
-        <w:rPr>
-          <w:i/>
-        </w:rPr>
-      </w:pPr>
-      <w:r>
-        <w:rPr>
-          <w:i/>
-        </w:rPr>
-        <w:t xml:space="preserve">      Director, SDFO</w:t>
-      </w:r>
-    </w:p>
-    <w:p>
-      <w:pPr>
-        <w:spacing w:line="360" w:lineRule="auto"/>
-      </w:pPr>
-      <w:r>
-        <w:t>________________________________________________________________________________</w:t>
-      </w:r>
-    </w:p>
-    <w:p>
-      <w:pPr>
-        <w:jc w:val="center"/>
-        <w:rPr>
-          <w:b/>
-        </w:rPr>
-      </w:pPr>
-      <w:r>
-        <w:rPr>
-          <w:b/>
-        </w:rPr>
-        <w:t>DISCIPLINE CASE FEEDBACK FORM</w:t>
-      </w:r>
-    </w:p>
-    <w:p>
-      <w:pPr>
-        <w:spacing w:line="360" w:lineRule="auto"/>
-        <w:rPr>
-          <w:b/>
-        </w:rPr>
-      </w:pPr>
-    </w:p>
-    <w:p>
-      <w:pPr>
-        <w:spacing w:line="360" w:lineRule="auto"/>
-      </w:pPr>
-      <w:r>
-        <w:t>Date: {date}</w:t>
-      </w:r>
-      <w:r>
-        <w:tab/>
-      </w:r>
-    </w:p>
-    <w:p>
-      <w:pPr>
-        <w:spacing w:line="360" w:lineRule="auto"/>
-      </w:pPr>
-      <w:r>
-        <w:t>Student’s Name: {name}</w:t>
-      </w:r>
-    </w:p>
-    <w:p>
-      <w:pPr>
-        <w:spacing w:line="360" w:lineRule="auto"/>
-      </w:pPr>
-      <w:r>
-        <w:t>Degree Program/College: {degree / {college}</w:t>
-      </w:r>
-      <w:r>
-        <w:tab/>
-      </w:r>
-      <w:r>
-        <w:tab/>
-      </w:r>
-      <w:r>
-        <w:tab/>
-        <w:t>ID Number: {</w:t>
-      </w:r>
-      <w:proofErr w:type="spellStart"/>
-      <w:r>
-        <w:t>idn</w:t>
-      </w:r>
-      <w:proofErr w:type="spellEnd"/>
-      <w:r>
-        <w:t>}</w:t>
-      </w:r>
-    </w:p>
-    <w:p>
-      <w:pPr>
-        <w:spacing w:line="360" w:lineRule="auto"/>
-      </w:pPr>
-      <w:r>
-        <w:t>Nature of Violation: {nature}</w:t>
-      </w:r>
-      <w:bookmarkStart w:id="0" w:name="_GoBack"/>
-      <w:bookmarkEnd w:id="0"/>
-    </w:p>
-    <w:p>
-      <w:pPr>
-        <w:spacing w:line="360" w:lineRule="auto"/>
-      </w:pPr>
-      <w:r>
-        <w:t>Case Handled by: {</w:t>
-      </w:r>
-      <w:proofErr w:type="spellStart"/>
-      <w:r>
-        <w:t>ido</w:t>
-      </w:r>
-      <w:proofErr w:type="spellEnd"/>
-      <w:r>
-        <w:t>}</w:t>
-      </w:r>
-    </w:p>
-    <w:p>
-      <w:pPr>
-        <w:spacing w:line="360" w:lineRule="auto"/>
-      </w:pPr>
-      <w:r>
-        <w:t>Director’s Remarks:</w:t>
-      </w:r>
-    </w:p>
-    <w:p>
-      <w:pPr>
-        <w:spacing w:line="360" w:lineRule="auto"/>
-      </w:pPr>
-      <w:r>
-        <w:t>{remarks}</w:t>
-      </w:r>
-    </w:p>
-    <w:p>
-      <w:pPr>
-        <w:spacing w:line="360" w:lineRule="auto"/>
-      </w:pPr>
-    </w:p>
-    <w:p>
-      <w:pPr>
-        <w:spacing w:line="360" w:lineRule="auto"/>
-      </w:pPr>
-    </w:p>
-    <w:p>
-      <w:pPr>
-        <w:spacing w:line="360" w:lineRule="auto"/>
-      </w:pPr>
-    </w:p>
-    <w:p>
-      <w:pPr>
-        <w:spacing w:line="360" w:lineRule="auto"/>
-      </w:pPr>
-    </w:p>
-    <w:p>
-      <w:pPr>
-        <w:spacing w:line="360" w:lineRule="auto"/>
-      </w:pPr>
-    </w:p>
-    <w:p>
-      <w:pPr>
-        <w:spacing w:line="360" w:lineRule="auto"/>
-        <w:jc w:val="both"/>
-        <w:rPr>
-          <w:sz w:val="22"/>
-          <w:szCs w:val="22"/>
-        </w:rPr>
-      </w:pPr>
-    </w:p>
-    <w:p>
-      <w:pPr>
-        <w:spacing w:line="360" w:lineRule="auto"/>
-        <w:jc w:val="both"/>
+      </w:pPr>
+      <w:r>
         <w:rPr>
           <w:i/>
           <w:sz w:val="22"/>
           <w:szCs w:val="22"/>
         </w:rPr>
-      </w:pPr>
-      <w:proofErr w:type="gramStart"/>
-      <w:r>
+        <w:t>Personally conferred with the Director/SDFO Personnel who advised the Student to read the Student Handbook and always abide by the University policies, rules and regulations so as not to incur another offense.</w:t>
+      </w:r>
+    </w:p>
+    <w:p>
+      <w:pPr>
+        <w:spacing w:line="360" w:lineRule="auto"/>
+        <w:jc w:val="both"/>
         <w:rPr>
           <w:i/>
-          <w:sz w:val="22"/>
-          <w:szCs w:val="22"/>
-        </w:rPr>
-        <w:t>Personally</w:t>
-      </w:r>
-      <w:proofErr w:type="gramEnd"/>
-      <w:r>
+        </w:rPr>
+      </w:pPr>
+    </w:p>
+    <w:p>
+      <w:pPr>
+        <w:spacing w:line="360" w:lineRule="auto"/>
+        <w:jc w:val="both"/>
         <w:rPr>
           <w:i/>
-          <w:sz w:val="22"/>
-          <w:szCs w:val="22"/>
-        </w:rPr>
-        <w:t xml:space="preserve"> conferred with the Director/SDFO Personnel who advised the Student to read the Student Handbook and always abide by the University policies, rules and regulations so as not to incur another offense.</w:t>
-      </w:r>
-    </w:p>
-    <w:p>
-      <w:pPr>
-        <w:spacing w:line="360" w:lineRule="auto"/>
-        <w:jc w:val="both"/>
-        <w:rPr>
-          <w:i/>
-        </w:rPr>
-      </w:pPr>
-    </w:p>
-    <w:p>
-      <w:pPr>
-        <w:spacing w:line="360" w:lineRule="auto"/>
-        <w:jc w:val="both"/>
-        <w:rPr>
-          <w:i/>
         </w:rPr>
       </w:pPr>
     </w:p>
@@ -499,14 +463,12 @@
       <w:r>
         <w:tab/>
       </w:r>
-      <w:proofErr w:type="spellStart"/>
       <w:r>
         <w:rPr>
           <w:b/>
         </w:rPr>
         <w:t>Conforme</w:t>
       </w:r>
-      <w:proofErr w:type="spellEnd"/>
       <w:r>
         <w:t>: ________________________________</w:t>
       </w:r>
@@ -578,7 +540,6 @@
       <w:pgMar w:top="720" w:right="720" w:bottom="720" w:left="720" w:header="708" w:footer="708" w:gutter="0"/>
       <w:cols w:space="708"/>
       <w:docGrid w:linePitch="360"/>
-      <w:printerSettings r:id="rId4"/>
     </w:sectPr>
   </w:body>
 </w:document>

</xml_diff>